<commit_message>
Documents -- Updated Typo
Fixed a typo in meetings.
</commit_message>
<xml_diff>
--- a/Documents/Meetings/02252014/02252014 Minutes.docx
+++ b/Documents/Meetings/02252014/02252014 Minutes.docx
@@ -315,803 +315,815 @@
       <w:r>
         <w:t xml:space="preserve"> plans to</w:t>
       </w:r>
+      <w:r>
+        <w:t xml:space="preserve"> propose an Architectural Design on Thursday, March 6, 2014.  If the Architectural Design is not ready or is rejected, then a version will be submitted absolutely no later than Tuesday, March 11, 2014.  </w:t>
+      </w:r>
+      <w:r>
+        <w:t xml:space="preserve">The team will also begin drafting the Detailed Design once the Architectural Design nears finalization.  </w:t>
+      </w:r>
+      <w:r>
+        <w:t xml:space="preserve">The tentative proposal deadline for the Detailed Design is Tuesday, March 18, 2014, and the absolute final deadline is Thursday, March 20, 2014.  </w:t>
+      </w:r>
+      <w:r>
+        <w:t>The full list of upcoming milestones is attached.  As the design phase progresses, the team will begin establishing other major and minor milestones.</w:t>
+      </w:r>
+    </w:p>
+    <w:p>
+      <w:pPr>
+        <w:spacing w:line="240" w:lineRule="auto"/>
+        <w:contextualSpacing/>
+      </w:pPr>
+      <w:r>
+        <w:br w:type="page"/>
+      </w:r>
+    </w:p>
+    <w:p>
+      <w:pPr>
+        <w:spacing w:line="240" w:lineRule="auto"/>
+        <w:contextualSpacing/>
+        <w:jc w:val="center"/>
+        <w:rPr>
+          <w:b/>
+        </w:rPr>
+      </w:pPr>
+      <w:r>
+        <w:rPr>
+          <w:b/>
+        </w:rPr>
+        <w:lastRenderedPageBreak/>
+        <w:t>Supplementary Information</w:t>
+      </w:r>
+    </w:p>
+    <w:p>
+      <w:pPr>
+        <w:spacing w:line="240" w:lineRule="auto"/>
+        <w:contextualSpacing/>
+        <w:jc w:val="center"/>
+      </w:pPr>
+    </w:p>
+    <w:p>
+      <w:pPr>
+        <w:spacing w:line="240" w:lineRule="auto"/>
+        <w:contextualSpacing/>
+        <w:rPr>
+          <w:b/>
+        </w:rPr>
+      </w:pPr>
+      <w:r>
+        <w:rPr>
+          <w:b/>
+        </w:rPr>
+        <w:t>Client Feedback</w:t>
+      </w:r>
+    </w:p>
+    <w:p>
+      <w:pPr>
+        <w:pStyle w:val="ListParagraph"/>
+        <w:numPr>
+          <w:ilvl w:val="0"/>
+          <w:numId w:val="7"/>
+        </w:numPr>
+        <w:spacing w:line="240" w:lineRule="auto"/>
+      </w:pPr>
+      <w:r>
+        <w:t>.PRT is created by both the assembler and the simulator.</w:t>
+      </w:r>
+    </w:p>
+    <w:p>
+      <w:pPr>
+        <w:pStyle w:val="ListParagraph"/>
+        <w:numPr>
+          <w:ilvl w:val="0"/>
+          <w:numId w:val="7"/>
+        </w:numPr>
+        <w:spacing w:line="240" w:lineRule="auto"/>
+      </w:pPr>
+      <w:r>
+        <w:t>Line 144: Reference to Appendix for Register Display.</w:t>
+      </w:r>
+    </w:p>
+    <w:p>
+      <w:pPr>
+        <w:pStyle w:val="ListParagraph"/>
+        <w:numPr>
+          <w:ilvl w:val="0"/>
+          <w:numId w:val="7"/>
+        </w:numPr>
+        <w:spacing w:line="240" w:lineRule="auto"/>
+      </w:pPr>
+      <w:r>
+        <w:t>Line 146: Change assembler’s memory to the simulated machine’s memory.</w:t>
+      </w:r>
+    </w:p>
+    <w:p>
+      <w:pPr>
+        <w:pStyle w:val="ListParagraph"/>
+        <w:numPr>
+          <w:ilvl w:val="0"/>
+          <w:numId w:val="7"/>
+        </w:numPr>
+        <w:spacing w:line="240" w:lineRule="auto"/>
+      </w:pPr>
+      <w:r>
+        <w:t>Line 148: Simulator, not assembler.</w:t>
+      </w:r>
+    </w:p>
+    <w:p>
+      <w:pPr>
+        <w:pStyle w:val="ListParagraph"/>
+        <w:numPr>
+          <w:ilvl w:val="0"/>
+          <w:numId w:val="7"/>
+        </w:numPr>
+        <w:spacing w:line="240" w:lineRule="auto"/>
+      </w:pPr>
+      <w:r>
+        <w:t>Line 149: “See Appendix . . .” Change “EBCDIC Representation” to “Character Representation.”</w:t>
+      </w:r>
+    </w:p>
+    <w:p>
+      <w:pPr>
+        <w:pStyle w:val="ListParagraph"/>
+        <w:numPr>
+          <w:ilvl w:val="0"/>
+          <w:numId w:val="7"/>
+        </w:numPr>
+        <w:spacing w:line="240" w:lineRule="auto"/>
+      </w:pPr>
+      <w:r>
+        <w:t>Line 150: Reference to Appendix for Memory Display.</w:t>
+      </w:r>
+    </w:p>
+    <w:p>
+      <w:pPr>
+        <w:pStyle w:val="ListParagraph"/>
+        <w:numPr>
+          <w:ilvl w:val="0"/>
+          <w:numId w:val="7"/>
+        </w:numPr>
+        <w:spacing w:line="240" w:lineRule="auto"/>
+      </w:pPr>
+      <w:r>
+        <w:t>Line 151: Be consistent in “Symbol and address” or “Label and address.”</w:t>
+      </w:r>
+    </w:p>
+    <w:p>
+      <w:pPr>
+        <w:pStyle w:val="ListParagraph"/>
+        <w:numPr>
+          <w:ilvl w:val="0"/>
+          <w:numId w:val="7"/>
+        </w:numPr>
+        <w:spacing w:line="240" w:lineRule="auto"/>
+      </w:pPr>
+      <w:r>
+        <w:t>Line 154: Simulator, not assembler.</w:t>
+      </w:r>
+    </w:p>
+    <w:p>
+      <w:pPr>
+        <w:pStyle w:val="ListParagraph"/>
+        <w:numPr>
+          <w:ilvl w:val="0"/>
+          <w:numId w:val="7"/>
+        </w:numPr>
+        <w:spacing w:line="240" w:lineRule="auto"/>
+      </w:pPr>
+      <w:r>
+        <w:t>Line 156: Reference to Appendix for Symbol Table.</w:t>
+      </w:r>
+    </w:p>
+    <w:p>
+      <w:pPr>
+        <w:pStyle w:val="ListParagraph"/>
+        <w:numPr>
+          <w:ilvl w:val="0"/>
+          <w:numId w:val="7"/>
+        </w:numPr>
+        <w:spacing w:line="240" w:lineRule="auto"/>
+      </w:pPr>
+      <w:r>
+        <w:t>Line 156: “Executed program’s output.”</w:t>
+      </w:r>
+    </w:p>
+    <w:p>
+      <w:pPr>
+        <w:pStyle w:val="ListParagraph"/>
+        <w:numPr>
+          <w:ilvl w:val="0"/>
+          <w:numId w:val="7"/>
+        </w:numPr>
+        <w:spacing w:line="240" w:lineRule="auto"/>
+      </w:pPr>
+      <w:r>
+        <w:t>Line 158: Change “assembled” to “executed.” Reference to Appendix.</w:t>
+      </w:r>
+    </w:p>
+    <w:p>
+      <w:pPr>
+        <w:pStyle w:val="ListParagraph"/>
+        <w:numPr>
+          <w:ilvl w:val="0"/>
+          <w:numId w:val="7"/>
+        </w:numPr>
+        <w:spacing w:line="240" w:lineRule="auto"/>
+      </w:pPr>
+      <w:r>
+        <w:t>Line 161: Simulator, not assembler. Reference to Appendix.</w:t>
+      </w:r>
+    </w:p>
+    <w:p>
+      <w:pPr>
+        <w:pStyle w:val="ListParagraph"/>
+        <w:numPr>
+          <w:ilvl w:val="0"/>
+          <w:numId w:val="7"/>
+        </w:numPr>
+        <w:spacing w:line="240" w:lineRule="auto"/>
+      </w:pPr>
+      <w:r>
+        <w:t>Line 164: Reference to Appendix for .PRT dialog window. Refine the wording to phase out “backend assembler.”</w:t>
+      </w:r>
+    </w:p>
+    <w:p>
+      <w:pPr>
+        <w:pStyle w:val="ListParagraph"/>
+        <w:numPr>
+          <w:ilvl w:val="0"/>
+          <w:numId w:val="7"/>
+        </w:numPr>
+        <w:spacing w:line="240" w:lineRule="auto"/>
+      </w:pPr>
+      <w:r>
+        <w:t>Line 166: Reference to the Appendix.</w:t>
+      </w:r>
+    </w:p>
+    <w:p>
+      <w:pPr>
+        <w:pStyle w:val="ListParagraph"/>
+        <w:numPr>
+          <w:ilvl w:val="0"/>
+          <w:numId w:val="7"/>
+        </w:numPr>
+        <w:spacing w:line="240" w:lineRule="auto"/>
+      </w:pPr>
+      <w:r>
+        <w:t>Line 167: Reference to Appendix for Options Dialog Window.</w:t>
+      </w:r>
+    </w:p>
+    <w:p>
+      <w:pPr>
+        <w:pStyle w:val="ListParagraph"/>
+        <w:numPr>
+          <w:ilvl w:val="0"/>
+          <w:numId w:val="7"/>
+        </w:numPr>
+        <w:spacing w:line="240" w:lineRule="auto"/>
+        <w:rPr>
+          <w:strike/>
+        </w:rPr>
+      </w:pPr>
+      <w:r>
+        <w:rPr>
+          <w:strike/>
+        </w:rPr>
+        <w:t>Line 175: Reference to Appendix?</w:t>
+      </w:r>
+    </w:p>
+    <w:p>
+      <w:pPr>
+        <w:pStyle w:val="ListParagraph"/>
+        <w:numPr>
+          <w:ilvl w:val="0"/>
+          <w:numId w:val="7"/>
+        </w:numPr>
+        <w:spacing w:line="240" w:lineRule="auto"/>
+      </w:pPr>
+      <w:r>
+        <w:t>Line 222: Modify the heading to imply Source Code Assembly/Simulation.</w:t>
+      </w:r>
+    </w:p>
+    <w:p>
+      <w:pPr>
+        <w:pStyle w:val="ListParagraph"/>
+        <w:numPr>
+          <w:ilvl w:val="0"/>
+          <w:numId w:val="7"/>
+        </w:numPr>
+        <w:spacing w:line="240" w:lineRule="auto"/>
+      </w:pPr>
+      <w:r>
+        <w:t>Line 229: Phase out the term “backend assembler.”</w:t>
+      </w:r>
+    </w:p>
+    <w:p>
+      <w:pPr>
+        <w:pStyle w:val="ListParagraph"/>
+        <w:numPr>
+          <w:ilvl w:val="0"/>
+          <w:numId w:val="7"/>
+        </w:numPr>
+        <w:spacing w:line="240" w:lineRule="auto"/>
+      </w:pPr>
+      <w:r>
+        <w:t>Line 233: Phase out the term “backend assembler.”</w:t>
+      </w:r>
+    </w:p>
+    <w:p>
+      <w:pPr>
+        <w:pStyle w:val="ListParagraph"/>
+        <w:numPr>
+          <w:ilvl w:val="0"/>
+          <w:numId w:val="7"/>
+        </w:numPr>
+        <w:spacing w:line="240" w:lineRule="auto"/>
+      </w:pPr>
+      <w:r>
+        <w:t>Line 235: .PRT file is partially generated by the assembler and partially generated by the simulator.</w:t>
+      </w:r>
+    </w:p>
+    <w:p>
+      <w:pPr>
+        <w:pStyle w:val="ListParagraph"/>
+        <w:numPr>
+          <w:ilvl w:val="0"/>
+          <w:numId w:val="7"/>
+        </w:numPr>
+        <w:spacing w:line="240" w:lineRule="auto"/>
+      </w:pPr>
+      <w:r>
+        <w:t>Line 236: .PRT file is partially generated by the assembler and partially by the simulator.</w:t>
+      </w:r>
+    </w:p>
+    <w:p>
+      <w:pPr>
+        <w:pStyle w:val="ListParagraph"/>
+        <w:numPr>
+          <w:ilvl w:val="0"/>
+          <w:numId w:val="7"/>
+        </w:numPr>
+        <w:spacing w:line="240" w:lineRule="auto"/>
+      </w:pPr>
+      <w:r>
+        <w:t>Line 248: Debugging does not generate .PRT file.</w:t>
+      </w:r>
+    </w:p>
+    <w:p>
+      <w:pPr>
+        <w:pStyle w:val="ListParagraph"/>
+        <w:numPr>
+          <w:ilvl w:val="0"/>
+          <w:numId w:val="7"/>
+        </w:numPr>
+        <w:spacing w:line="240" w:lineRule="auto"/>
+      </w:pPr>
+      <w:r>
+        <w:t>Line 249: Phase out the term “backend assembler.” Mention that it partially generates the .PRT file.</w:t>
+      </w:r>
+    </w:p>
+    <w:p>
+      <w:pPr>
+        <w:pStyle w:val="ListParagraph"/>
+        <w:numPr>
+          <w:ilvl w:val="0"/>
+          <w:numId w:val="7"/>
+        </w:numPr>
+        <w:spacing w:line="240" w:lineRule="auto"/>
+      </w:pPr>
+      <w:r>
+        <w:t>Line 249: Same. Partially generate a .PRT file.</w:t>
+      </w:r>
+    </w:p>
+    <w:p>
+      <w:pPr>
+        <w:pStyle w:val="ListParagraph"/>
+        <w:numPr>
+          <w:ilvl w:val="0"/>
+          <w:numId w:val="7"/>
+        </w:numPr>
+        <w:spacing w:line="240" w:lineRule="auto"/>
+      </w:pPr>
+      <w:r>
+        <w:t>Line 252: Debugger does not generate a .PRT file.</w:t>
+      </w:r>
+    </w:p>
+    <w:p>
+      <w:pPr>
+        <w:pStyle w:val="ListParagraph"/>
+        <w:numPr>
+          <w:ilvl w:val="0"/>
+          <w:numId w:val="7"/>
+        </w:numPr>
+        <w:spacing w:line="240" w:lineRule="auto"/>
+      </w:pPr>
+      <w:r>
+        <w:t>Line 253: Simulator, not assembler.</w:t>
+      </w:r>
+    </w:p>
+    <w:p>
+      <w:pPr>
+        <w:pStyle w:val="ListParagraph"/>
+        <w:numPr>
+          <w:ilvl w:val="0"/>
+          <w:numId w:val="7"/>
+        </w:numPr>
+        <w:spacing w:line="240" w:lineRule="auto"/>
+      </w:pPr>
+      <w:r>
+        <w:t>Line 254: Phase out the term “backend assembler.”</w:t>
+      </w:r>
+    </w:p>
+    <w:p>
+      <w:pPr>
+        <w:pStyle w:val="ListParagraph"/>
+        <w:numPr>
+          <w:ilvl w:val="0"/>
+          <w:numId w:val="7"/>
+        </w:numPr>
+        <w:spacing w:line="240" w:lineRule="auto"/>
+      </w:pPr>
+      <w:r>
+        <w:t>Line 254: Simulator, not assembler.</w:t>
+      </w:r>
+    </w:p>
+    <w:p>
+      <w:pPr>
+        <w:pStyle w:val="ListParagraph"/>
+        <w:numPr>
+          <w:ilvl w:val="0"/>
+          <w:numId w:val="7"/>
+        </w:numPr>
+        <w:spacing w:line="240" w:lineRule="auto"/>
+      </w:pPr>
+      <w:r>
+        <w:t>Line 255: Phase out the term “backend assembler.”</w:t>
+      </w:r>
+    </w:p>
+    <w:p>
+      <w:pPr>
+        <w:pStyle w:val="ListParagraph"/>
+        <w:numPr>
+          <w:ilvl w:val="0"/>
+          <w:numId w:val="7"/>
+        </w:numPr>
+        <w:spacing w:line="240" w:lineRule="auto"/>
+      </w:pPr>
+      <w:r>
+        <w:t>Line 255: Simulator, not assembler.</w:t>
+      </w:r>
+    </w:p>
+    <w:p>
+      <w:pPr>
+        <w:pStyle w:val="ListParagraph"/>
+        <w:numPr>
+          <w:ilvl w:val="0"/>
+          <w:numId w:val="7"/>
+        </w:numPr>
+        <w:spacing w:line="240" w:lineRule="auto"/>
+      </w:pPr>
+      <w:r>
+        <w:t>Line 275: Reword the section about the “backend assembler” and simulator.</w:t>
+      </w:r>
+    </w:p>
+    <w:p>
+      <w:pPr>
+        <w:pStyle w:val="ListParagraph"/>
+        <w:numPr>
+          <w:ilvl w:val="0"/>
+          <w:numId w:val="7"/>
+        </w:numPr>
+        <w:spacing w:line="240" w:lineRule="auto"/>
+      </w:pPr>
+      <w:r>
+        <w:t>Line 487: Test against the requirements. Test the requirements, not the files. Show that each class, module, etc. has been tested.</w:t>
+      </w:r>
+    </w:p>
+    <w:p>
+      <w:pPr>
+        <w:pStyle w:val="ListParagraph"/>
+        <w:numPr>
+          <w:ilvl w:val="0"/>
+          <w:numId w:val="7"/>
+        </w:numPr>
+        <w:spacing w:line="240" w:lineRule="auto"/>
+      </w:pPr>
+      <w:r>
+        <w:t>Lines 233-4: Simulator, not assembler. Will not update the registers. Results after execution, runtime errors.</w:t>
+      </w:r>
+    </w:p>
+    <w:p>
+      <w:pPr>
+        <w:pStyle w:val="ListParagraph"/>
+        <w:numPr>
+          <w:ilvl w:val="0"/>
+          <w:numId w:val="7"/>
+        </w:numPr>
+        <w:spacing w:line="240" w:lineRule="auto"/>
+      </w:pPr>
+      <w:r>
+        <w:t>Need a spreadsheet of requirements tested (i.e., traceability).</w:t>
+      </w:r>
+    </w:p>
+    <w:p>
+      <w:pPr>
+        <w:pStyle w:val="ListParagraph"/>
+        <w:numPr>
+          <w:ilvl w:val="0"/>
+          <w:numId w:val="7"/>
+        </w:numPr>
+        <w:spacing w:line="240" w:lineRule="auto"/>
+      </w:pPr>
+      <w:r>
+        <w:t>Reference to the Appendix for the Options Dialog Window.</w:t>
+      </w:r>
+    </w:p>
+    <w:p>
+      <w:pPr>
+        <w:pStyle w:val="ListParagraph"/>
+        <w:numPr>
+          <w:ilvl w:val="0"/>
+          <w:numId w:val="7"/>
+        </w:numPr>
+        <w:spacing w:line="240" w:lineRule="auto"/>
+      </w:pPr>
+      <w:r>
+        <w:lastRenderedPageBreak/>
+        <w:t>Section 3.1.1.4: Reference to Appendix.</w:t>
+      </w:r>
+    </w:p>
+    <w:p>
+      <w:pPr>
+        <w:pStyle w:val="ListParagraph"/>
+        <w:numPr>
+          <w:ilvl w:val="0"/>
+          <w:numId w:val="7"/>
+        </w:numPr>
+        <w:spacing w:line="240" w:lineRule="auto"/>
+      </w:pPr>
+      <w:r>
+        <w:t>Section 3.1.1.6: Reference to Appendix. Executed program, not assembled program.</w:t>
+      </w:r>
+    </w:p>
+    <w:p>
+      <w:pPr>
+        <w:pStyle w:val="ListParagraph"/>
+        <w:numPr>
+          <w:ilvl w:val="0"/>
+          <w:numId w:val="7"/>
+        </w:numPr>
+        <w:spacing w:line="240" w:lineRule="auto"/>
+      </w:pPr>
+      <w:r>
+        <w:t>Section 3.1.12: Reference Appendix for Register Display.</w:t>
+      </w:r>
+    </w:p>
+    <w:p>
+      <w:pPr>
+        <w:pStyle w:val="ListParagraph"/>
+        <w:numPr>
+          <w:ilvl w:val="0"/>
+          <w:numId w:val="7"/>
+        </w:numPr>
+        <w:spacing w:line="240" w:lineRule="auto"/>
+      </w:pPr>
+      <w:r>
+        <w:t>Section 3.2.3.3: Does not generate a .PRT file.</w:t>
+      </w:r>
+    </w:p>
+    <w:p>
+      <w:pPr>
+        <w:pStyle w:val="ListParagraph"/>
+        <w:numPr>
+          <w:ilvl w:val="0"/>
+          <w:numId w:val="7"/>
+        </w:numPr>
+        <w:spacing w:line="240" w:lineRule="auto"/>
+      </w:pPr>
+      <w:r>
+        <w:t>Section 3.2.4.3: Address that the .PRT file will have the same name as the source file with the .PRT file extension.</w:t>
+      </w:r>
+    </w:p>
+    <w:p>
+      <w:pPr>
+        <w:pStyle w:val="ListParagraph"/>
+        <w:numPr>
+          <w:ilvl w:val="0"/>
+          <w:numId w:val="7"/>
+        </w:numPr>
+        <w:spacing w:line="240" w:lineRule="auto"/>
+        <w:rPr>
+          <w:b/>
+        </w:rPr>
+      </w:pPr>
+      <w:r>
+        <w:t>Section 4: Test against requirements.</w:t>
+      </w:r>
+      <w:r>
+        <w:rPr>
+          <w:b/>
+        </w:rPr>
+        <w:br w:type="page"/>
+      </w:r>
+    </w:p>
+    <w:p>
+      <w:pPr>
+        <w:spacing w:line="240" w:lineRule="auto"/>
+        <w:contextualSpacing/>
+        <w:rPr>
+          <w:b/>
+        </w:rPr>
+      </w:pPr>
+      <w:r>
+        <w:rPr>
+          <w:b/>
+        </w:rPr>
+        <w:lastRenderedPageBreak/>
+        <w:t>Upcoming Project Milestones</w:t>
+      </w:r>
+    </w:p>
+    <w:p>
+      <w:pPr>
+        <w:pStyle w:val="ListParagraph"/>
+        <w:numPr>
+          <w:ilvl w:val="0"/>
+          <w:numId w:val="7"/>
+        </w:numPr>
+        <w:spacing w:line="240" w:lineRule="auto"/>
+      </w:pPr>
+      <w:r>
+        <w:rPr>
+          <w:b/>
+        </w:rPr>
+        <w:t>February 27:</w:t>
+      </w:r>
+      <w:r>
+        <w:t xml:space="preserve"> Andrew will send Michael the updated testing plan</w:t>
+      </w:r>
+    </w:p>
+    <w:p>
+      <w:pPr>
+        <w:pStyle w:val="ListParagraph"/>
+        <w:numPr>
+          <w:ilvl w:val="0"/>
+          <w:numId w:val="7"/>
+        </w:numPr>
+        <w:spacing w:line="240" w:lineRule="auto"/>
+      </w:pPr>
+      <w:r>
+        <w:rPr>
+          <w:b/>
+        </w:rPr>
+        <w:t>February 28:</w:t>
+      </w:r>
+      <w:r>
+        <w:t xml:space="preserve"> Michael will submit the updated SRS document to team members for review no later than 6:00pm</w:t>
+      </w:r>
+    </w:p>
+    <w:p>
+      <w:pPr>
+        <w:pStyle w:val="ListParagraph"/>
+        <w:numPr>
+          <w:ilvl w:val="0"/>
+          <w:numId w:val="7"/>
+        </w:numPr>
+        <w:spacing w:line="240" w:lineRule="auto"/>
+      </w:pPr>
+      <w:r>
+        <w:rPr>
+          <w:b/>
+        </w:rPr>
+        <w:t>March 1:</w:t>
+      </w:r>
+      <w:r>
+        <w:t xml:space="preserve"> The team will submit feedback on the SRS document no later than 6:00pm</w:t>
+      </w:r>
+    </w:p>
+    <w:p>
+      <w:pPr>
+        <w:pStyle w:val="ListParagraph"/>
+        <w:numPr>
+          <w:ilvl w:val="0"/>
+          <w:numId w:val="7"/>
+        </w:numPr>
+        <w:spacing w:line="240" w:lineRule="auto"/>
+      </w:pPr>
+      <w:r>
+        <w:rPr>
+          <w:b/>
+        </w:rPr>
+        <w:t>March 2:</w:t>
+      </w:r>
+      <w:r>
+        <w:t xml:space="preserve"> Michael will submit the updated SRS document to Travis, who will submit it to the client for review</w:t>
+      </w:r>
+    </w:p>
+    <w:p>
+      <w:pPr>
+        <w:pStyle w:val="ListParagraph"/>
+        <w:numPr>
+          <w:ilvl w:val="0"/>
+          <w:numId w:val="7"/>
+        </w:numPr>
+        <w:spacing w:line="240" w:lineRule="auto"/>
+      </w:pPr>
+      <w:r>
+        <w:rPr>
+          <w:b/>
+        </w:rPr>
+        <w:t>March 3:</w:t>
+      </w:r>
+      <w:r>
+        <w:t xml:space="preserve"> The team will meet at 6:00pm in the Christian Student Center to begin discussing the Architectural Design</w:t>
+      </w:r>
+    </w:p>
+    <w:p>
+      <w:pPr>
+        <w:pStyle w:val="ListParagraph"/>
+        <w:numPr>
+          <w:ilvl w:val="0"/>
+          <w:numId w:val="7"/>
+        </w:numPr>
+        <w:spacing w:line="240" w:lineRule="auto"/>
+      </w:pPr>
+      <w:r>
+        <w:rPr>
+          <w:b/>
+        </w:rPr>
+        <w:t>March 4:</w:t>
+      </w:r>
+      <w:r>
+        <w:t xml:space="preserve"> The team will meet at 3:30pm in the Keller Lab to continue work on the Architectural Design</w:t>
+      </w:r>
+    </w:p>
+    <w:p>
+      <w:pPr>
+        <w:pStyle w:val="ListParagraph"/>
+        <w:numPr>
+          <w:ilvl w:val="0"/>
+          <w:numId w:val="7"/>
+        </w:numPr>
+        <w:spacing w:line="240" w:lineRule="auto"/>
+      </w:pPr>
+      <w:r>
+        <w:rPr>
+          <w:b/>
+        </w:rPr>
+        <w:t>March 6:</w:t>
+      </w:r>
+      <w:r>
+        <w:t xml:space="preserve"> The team will meet at 3:30pm in the Keller Lab to continue work on the Architectural Design, and the team will (tentatively) prepare the Architectural Design </w:t>
+      </w:r>
+      <w:r>
+        <w:t xml:space="preserve">and division of labor </w:t>
+      </w:r>
+      <w:r>
+        <w:t>for review by the client</w:t>
+      </w:r>
+    </w:p>
+    <w:p>
+      <w:pPr>
+        <w:pStyle w:val="ListParagraph"/>
+        <w:numPr>
+          <w:ilvl w:val="0"/>
+          <w:numId w:val="7"/>
+        </w:numPr>
+        <w:spacing w:line="240" w:lineRule="auto"/>
+      </w:pPr>
+      <w:r>
+        <w:rPr>
+          <w:b/>
+        </w:rPr>
+        <w:t>March 7:</w:t>
+      </w:r>
+      <w:r>
+        <w:t xml:space="preserve"> The team will meet at 6:00pm in the Christian Student Center to refine the Architectural Design or begin the Detailed Design</w:t>
+      </w:r>
+    </w:p>
+    <w:p>
+      <w:pPr>
+        <w:pStyle w:val="ListParagraph"/>
+        <w:numPr>
+          <w:ilvl w:val="0"/>
+          <w:numId w:val="7"/>
+        </w:numPr>
+        <w:spacing w:line="240" w:lineRule="auto"/>
+      </w:pPr>
+      <w:r>
+        <w:rPr>
+          <w:b/>
+        </w:rPr>
+        <w:t>March 8:</w:t>
+      </w:r>
+      <w:r>
+        <w:t xml:space="preserve"> The team will meet at 10:00</w:t>
+      </w:r>
+      <w:r>
+        <w:t>a</w:t>
+      </w:r>
       <w:bookmarkStart w:id="0" w:name="_GoBack"/>
       <w:bookmarkEnd w:id="0"/>
       <w:r>
-        <w:t xml:space="preserve"> propose an Architectural Design on Thursday, March 6, 2014.  If the Architectural Design is not ready or is rejected, then a version will be submitted absolutely no later than Tuesday, March 11, 2014.  </w:t>
-      </w:r>
-      <w:r>
-        <w:t xml:space="preserve">The team will also begin drafting the Detailed Design once the Architectural Design nears finalization.  </w:t>
-      </w:r>
-      <w:r>
-        <w:t xml:space="preserve">The tentative proposal deadline for the Detailed Design is Tuesday, March 18, 2014, and the absolute final deadline is Thursday, March 20, 2014.  </w:t>
-      </w:r>
-      <w:r>
-        <w:t>The full list of upcoming milestones is attached.  As the design phase progresses, the team will begin establishing other major and minor milestones.</w:t>
-      </w:r>
-    </w:p>
-    <w:p>
-      <w:pPr>
-        <w:spacing w:line="240" w:lineRule="auto"/>
-        <w:contextualSpacing/>
-      </w:pPr>
-      <w:r>
-        <w:br w:type="page"/>
-      </w:r>
-    </w:p>
-    <w:p>
-      <w:pPr>
-        <w:spacing w:line="240" w:lineRule="auto"/>
-        <w:contextualSpacing/>
-        <w:jc w:val="center"/>
-        <w:rPr>
-          <w:b/>
-        </w:rPr>
-      </w:pPr>
-      <w:r>
-        <w:rPr>
-          <w:b/>
-        </w:rPr>
-        <w:lastRenderedPageBreak/>
-        <w:t>Supplementary Information</w:t>
-      </w:r>
-    </w:p>
-    <w:p>
-      <w:pPr>
-        <w:spacing w:line="240" w:lineRule="auto"/>
-        <w:contextualSpacing/>
-        <w:jc w:val="center"/>
-      </w:pPr>
-    </w:p>
-    <w:p>
-      <w:pPr>
-        <w:spacing w:line="240" w:lineRule="auto"/>
-        <w:contextualSpacing/>
-        <w:rPr>
-          <w:b/>
-        </w:rPr>
-      </w:pPr>
-      <w:r>
-        <w:rPr>
-          <w:b/>
-        </w:rPr>
-        <w:t>Client Feedback</w:t>
-      </w:r>
-    </w:p>
-    <w:p>
-      <w:pPr>
-        <w:pStyle w:val="ListParagraph"/>
-        <w:numPr>
-          <w:ilvl w:val="0"/>
-          <w:numId w:val="7"/>
-        </w:numPr>
-        <w:spacing w:line="240" w:lineRule="auto"/>
-      </w:pPr>
-      <w:r>
-        <w:t>.PRT is created by both the assembler and the simulator.</w:t>
-      </w:r>
-    </w:p>
-    <w:p>
-      <w:pPr>
-        <w:pStyle w:val="ListParagraph"/>
-        <w:numPr>
-          <w:ilvl w:val="0"/>
-          <w:numId w:val="7"/>
-        </w:numPr>
-        <w:spacing w:line="240" w:lineRule="auto"/>
-      </w:pPr>
-      <w:r>
-        <w:t>Line 144: Reference to Appendix for Register Display.</w:t>
-      </w:r>
-    </w:p>
-    <w:p>
-      <w:pPr>
-        <w:pStyle w:val="ListParagraph"/>
-        <w:numPr>
-          <w:ilvl w:val="0"/>
-          <w:numId w:val="7"/>
-        </w:numPr>
-        <w:spacing w:line="240" w:lineRule="auto"/>
-      </w:pPr>
-      <w:r>
-        <w:t>Line 146: Change assembler’s memory to the simulated machine’s memory.</w:t>
-      </w:r>
-    </w:p>
-    <w:p>
-      <w:pPr>
-        <w:pStyle w:val="ListParagraph"/>
-        <w:numPr>
-          <w:ilvl w:val="0"/>
-          <w:numId w:val="7"/>
-        </w:numPr>
-        <w:spacing w:line="240" w:lineRule="auto"/>
-      </w:pPr>
-      <w:r>
-        <w:t>Line 148: Simulator, not assembler.</w:t>
-      </w:r>
-    </w:p>
-    <w:p>
-      <w:pPr>
-        <w:pStyle w:val="ListParagraph"/>
-        <w:numPr>
-          <w:ilvl w:val="0"/>
-          <w:numId w:val="7"/>
-        </w:numPr>
-        <w:spacing w:line="240" w:lineRule="auto"/>
-      </w:pPr>
-      <w:r>
-        <w:t>Line 149: “See Appendix . . .” Change “EBCDIC Representation” to “Character Representation.”</w:t>
-      </w:r>
-    </w:p>
-    <w:p>
-      <w:pPr>
-        <w:pStyle w:val="ListParagraph"/>
-        <w:numPr>
-          <w:ilvl w:val="0"/>
-          <w:numId w:val="7"/>
-        </w:numPr>
-        <w:spacing w:line="240" w:lineRule="auto"/>
-      </w:pPr>
-      <w:r>
-        <w:t>Line 150: Reference to Appendix for Memory Display.</w:t>
-      </w:r>
-    </w:p>
-    <w:p>
-      <w:pPr>
-        <w:pStyle w:val="ListParagraph"/>
-        <w:numPr>
-          <w:ilvl w:val="0"/>
-          <w:numId w:val="7"/>
-        </w:numPr>
-        <w:spacing w:line="240" w:lineRule="auto"/>
-      </w:pPr>
-      <w:r>
-        <w:t>Line 151: Be consistent in “Symbol and address” or “Label and address.”</w:t>
-      </w:r>
-    </w:p>
-    <w:p>
-      <w:pPr>
-        <w:pStyle w:val="ListParagraph"/>
-        <w:numPr>
-          <w:ilvl w:val="0"/>
-          <w:numId w:val="7"/>
-        </w:numPr>
-        <w:spacing w:line="240" w:lineRule="auto"/>
-      </w:pPr>
-      <w:r>
-        <w:t>Line 154: Simulator, not assembler.</w:t>
-      </w:r>
-    </w:p>
-    <w:p>
-      <w:pPr>
-        <w:pStyle w:val="ListParagraph"/>
-        <w:numPr>
-          <w:ilvl w:val="0"/>
-          <w:numId w:val="7"/>
-        </w:numPr>
-        <w:spacing w:line="240" w:lineRule="auto"/>
-      </w:pPr>
-      <w:r>
-        <w:t>Line 156: Reference to Appendix for Symbol Table.</w:t>
-      </w:r>
-    </w:p>
-    <w:p>
-      <w:pPr>
-        <w:pStyle w:val="ListParagraph"/>
-        <w:numPr>
-          <w:ilvl w:val="0"/>
-          <w:numId w:val="7"/>
-        </w:numPr>
-        <w:spacing w:line="240" w:lineRule="auto"/>
-      </w:pPr>
-      <w:r>
-        <w:t>Line 156: “Executed program’s output.”</w:t>
-      </w:r>
-    </w:p>
-    <w:p>
-      <w:pPr>
-        <w:pStyle w:val="ListParagraph"/>
-        <w:numPr>
-          <w:ilvl w:val="0"/>
-          <w:numId w:val="7"/>
-        </w:numPr>
-        <w:spacing w:line="240" w:lineRule="auto"/>
-      </w:pPr>
-      <w:r>
-        <w:t>Line 158: Change “assembled” to “executed.” Reference to Appendix.</w:t>
-      </w:r>
-    </w:p>
-    <w:p>
-      <w:pPr>
-        <w:pStyle w:val="ListParagraph"/>
-        <w:numPr>
-          <w:ilvl w:val="0"/>
-          <w:numId w:val="7"/>
-        </w:numPr>
-        <w:spacing w:line="240" w:lineRule="auto"/>
-      </w:pPr>
-      <w:r>
-        <w:t>Line 161: Simulator, not assembler. Reference to Appendix.</w:t>
-      </w:r>
-    </w:p>
-    <w:p>
-      <w:pPr>
-        <w:pStyle w:val="ListParagraph"/>
-        <w:numPr>
-          <w:ilvl w:val="0"/>
-          <w:numId w:val="7"/>
-        </w:numPr>
-        <w:spacing w:line="240" w:lineRule="auto"/>
-      </w:pPr>
-      <w:r>
-        <w:t>Line 164: Reference to Appendix for .PRT dialog window. Refine the wording to phase out “backend assembler.”</w:t>
-      </w:r>
-    </w:p>
-    <w:p>
-      <w:pPr>
-        <w:pStyle w:val="ListParagraph"/>
-        <w:numPr>
-          <w:ilvl w:val="0"/>
-          <w:numId w:val="7"/>
-        </w:numPr>
-        <w:spacing w:line="240" w:lineRule="auto"/>
-      </w:pPr>
-      <w:r>
-        <w:t>Line 166: Reference to the Appendix.</w:t>
-      </w:r>
-    </w:p>
-    <w:p>
-      <w:pPr>
-        <w:pStyle w:val="ListParagraph"/>
-        <w:numPr>
-          <w:ilvl w:val="0"/>
-          <w:numId w:val="7"/>
-        </w:numPr>
-        <w:spacing w:line="240" w:lineRule="auto"/>
-      </w:pPr>
-      <w:r>
-        <w:t>Line 167: Reference to Appendix for Options Dialog Window.</w:t>
-      </w:r>
-    </w:p>
-    <w:p>
-      <w:pPr>
-        <w:pStyle w:val="ListParagraph"/>
-        <w:numPr>
-          <w:ilvl w:val="0"/>
-          <w:numId w:val="7"/>
-        </w:numPr>
-        <w:spacing w:line="240" w:lineRule="auto"/>
-      </w:pPr>
-      <w:r>
-        <w:t>Line 175: Reference to Appendix?</w:t>
-      </w:r>
-    </w:p>
-    <w:p>
-      <w:pPr>
-        <w:pStyle w:val="ListParagraph"/>
-        <w:numPr>
-          <w:ilvl w:val="0"/>
-          <w:numId w:val="7"/>
-        </w:numPr>
-        <w:spacing w:line="240" w:lineRule="auto"/>
-      </w:pPr>
-      <w:r>
-        <w:t>Line 222: Modify the heading to imply Source Code Assembly/Simulation.</w:t>
-      </w:r>
-    </w:p>
-    <w:p>
-      <w:pPr>
-        <w:pStyle w:val="ListParagraph"/>
-        <w:numPr>
-          <w:ilvl w:val="0"/>
-          <w:numId w:val="7"/>
-        </w:numPr>
-        <w:spacing w:line="240" w:lineRule="auto"/>
-      </w:pPr>
-      <w:r>
-        <w:t>Line 229: Phase out the term “backend assembler.”</w:t>
-      </w:r>
-    </w:p>
-    <w:p>
-      <w:pPr>
-        <w:pStyle w:val="ListParagraph"/>
-        <w:numPr>
-          <w:ilvl w:val="0"/>
-          <w:numId w:val="7"/>
-        </w:numPr>
-        <w:spacing w:line="240" w:lineRule="auto"/>
-      </w:pPr>
-      <w:r>
-        <w:t>Line 233: Phase out the term “backend assembler.”</w:t>
-      </w:r>
-    </w:p>
-    <w:p>
-      <w:pPr>
-        <w:pStyle w:val="ListParagraph"/>
-        <w:numPr>
-          <w:ilvl w:val="0"/>
-          <w:numId w:val="7"/>
-        </w:numPr>
-        <w:spacing w:line="240" w:lineRule="auto"/>
-      </w:pPr>
-      <w:r>
-        <w:t>Line 235: .PRT file is partially generated by the assembler and partially generated by the simulator.</w:t>
-      </w:r>
-    </w:p>
-    <w:p>
-      <w:pPr>
-        <w:pStyle w:val="ListParagraph"/>
-        <w:numPr>
-          <w:ilvl w:val="0"/>
-          <w:numId w:val="7"/>
-        </w:numPr>
-        <w:spacing w:line="240" w:lineRule="auto"/>
-      </w:pPr>
-      <w:r>
-        <w:t>Line 236: .PRT file is partially generated by the assembler and partially by the simulator.</w:t>
-      </w:r>
-    </w:p>
-    <w:p>
-      <w:pPr>
-        <w:pStyle w:val="ListParagraph"/>
-        <w:numPr>
-          <w:ilvl w:val="0"/>
-          <w:numId w:val="7"/>
-        </w:numPr>
-        <w:spacing w:line="240" w:lineRule="auto"/>
-      </w:pPr>
-      <w:r>
-        <w:t>Line 248: Debugging does not generate .PRT file.</w:t>
-      </w:r>
-    </w:p>
-    <w:p>
-      <w:pPr>
-        <w:pStyle w:val="ListParagraph"/>
-        <w:numPr>
-          <w:ilvl w:val="0"/>
-          <w:numId w:val="7"/>
-        </w:numPr>
-        <w:spacing w:line="240" w:lineRule="auto"/>
-      </w:pPr>
-      <w:r>
-        <w:t>Line 249: Phase out the term “backend assembler.” Mention that it partially generates the .PRT file.</w:t>
-      </w:r>
-    </w:p>
-    <w:p>
-      <w:pPr>
-        <w:pStyle w:val="ListParagraph"/>
-        <w:numPr>
-          <w:ilvl w:val="0"/>
-          <w:numId w:val="7"/>
-        </w:numPr>
-        <w:spacing w:line="240" w:lineRule="auto"/>
-      </w:pPr>
-      <w:r>
-        <w:t>Line 249: Same. Partially generate a .PRT file.</w:t>
-      </w:r>
-    </w:p>
-    <w:p>
-      <w:pPr>
-        <w:pStyle w:val="ListParagraph"/>
-        <w:numPr>
-          <w:ilvl w:val="0"/>
-          <w:numId w:val="7"/>
-        </w:numPr>
-        <w:spacing w:line="240" w:lineRule="auto"/>
-      </w:pPr>
-      <w:r>
-        <w:t>Line 252: Debugger does not generate a .PRT file.</w:t>
-      </w:r>
-    </w:p>
-    <w:p>
-      <w:pPr>
-        <w:pStyle w:val="ListParagraph"/>
-        <w:numPr>
-          <w:ilvl w:val="0"/>
-          <w:numId w:val="7"/>
-        </w:numPr>
-        <w:spacing w:line="240" w:lineRule="auto"/>
-      </w:pPr>
-      <w:r>
-        <w:t>Line 253: Simulator, not assembler.</w:t>
-      </w:r>
-    </w:p>
-    <w:p>
-      <w:pPr>
-        <w:pStyle w:val="ListParagraph"/>
-        <w:numPr>
-          <w:ilvl w:val="0"/>
-          <w:numId w:val="7"/>
-        </w:numPr>
-        <w:spacing w:line="240" w:lineRule="auto"/>
-      </w:pPr>
-      <w:r>
-        <w:t>Line 254: Phase out the term “backend assembler.”</w:t>
-      </w:r>
-    </w:p>
-    <w:p>
-      <w:pPr>
-        <w:pStyle w:val="ListParagraph"/>
-        <w:numPr>
-          <w:ilvl w:val="0"/>
-          <w:numId w:val="7"/>
-        </w:numPr>
-        <w:spacing w:line="240" w:lineRule="auto"/>
-      </w:pPr>
-      <w:r>
-        <w:t>Line 254: Simulator, not assembler.</w:t>
-      </w:r>
-    </w:p>
-    <w:p>
-      <w:pPr>
-        <w:pStyle w:val="ListParagraph"/>
-        <w:numPr>
-          <w:ilvl w:val="0"/>
-          <w:numId w:val="7"/>
-        </w:numPr>
-        <w:spacing w:line="240" w:lineRule="auto"/>
-      </w:pPr>
-      <w:r>
-        <w:t>Line 255: Phase out the term “backend assembler.”</w:t>
-      </w:r>
-    </w:p>
-    <w:p>
-      <w:pPr>
-        <w:pStyle w:val="ListParagraph"/>
-        <w:numPr>
-          <w:ilvl w:val="0"/>
-          <w:numId w:val="7"/>
-        </w:numPr>
-        <w:spacing w:line="240" w:lineRule="auto"/>
-      </w:pPr>
-      <w:r>
-        <w:t>Line 255: Simulator, not assembler.</w:t>
-      </w:r>
-    </w:p>
-    <w:p>
-      <w:pPr>
-        <w:pStyle w:val="ListParagraph"/>
-        <w:numPr>
-          <w:ilvl w:val="0"/>
-          <w:numId w:val="7"/>
-        </w:numPr>
-        <w:spacing w:line="240" w:lineRule="auto"/>
-      </w:pPr>
-      <w:r>
-        <w:t>Line 275: Reword the section about the “backend assembler” and simulator.</w:t>
-      </w:r>
-    </w:p>
-    <w:p>
-      <w:pPr>
-        <w:pStyle w:val="ListParagraph"/>
-        <w:numPr>
-          <w:ilvl w:val="0"/>
-          <w:numId w:val="7"/>
-        </w:numPr>
-        <w:spacing w:line="240" w:lineRule="auto"/>
-      </w:pPr>
-      <w:r>
-        <w:t>Line 487: Test against the requirements. Test the requirements, not the files. Show that each class, module, etc. has been tested.</w:t>
-      </w:r>
-    </w:p>
-    <w:p>
-      <w:pPr>
-        <w:pStyle w:val="ListParagraph"/>
-        <w:numPr>
-          <w:ilvl w:val="0"/>
-          <w:numId w:val="7"/>
-        </w:numPr>
-        <w:spacing w:line="240" w:lineRule="auto"/>
-      </w:pPr>
-      <w:r>
-        <w:t>Lines 233-4: Simulator, not assembler. Will not update the registers. Results after execution, runtime errors.</w:t>
-      </w:r>
-    </w:p>
-    <w:p>
-      <w:pPr>
-        <w:pStyle w:val="ListParagraph"/>
-        <w:numPr>
-          <w:ilvl w:val="0"/>
-          <w:numId w:val="7"/>
-        </w:numPr>
-        <w:spacing w:line="240" w:lineRule="auto"/>
-      </w:pPr>
-      <w:r>
-        <w:t>Need a spreadsheet of requirements tested (i.e., traceability).</w:t>
-      </w:r>
-    </w:p>
-    <w:p>
-      <w:pPr>
-        <w:pStyle w:val="ListParagraph"/>
-        <w:numPr>
-          <w:ilvl w:val="0"/>
-          <w:numId w:val="7"/>
-        </w:numPr>
-        <w:spacing w:line="240" w:lineRule="auto"/>
-      </w:pPr>
-      <w:r>
-        <w:t>Reference to the Appendix for the Options Dialog Window.</w:t>
-      </w:r>
-    </w:p>
-    <w:p>
-      <w:pPr>
-        <w:pStyle w:val="ListParagraph"/>
-        <w:numPr>
-          <w:ilvl w:val="0"/>
-          <w:numId w:val="7"/>
-        </w:numPr>
-        <w:spacing w:line="240" w:lineRule="auto"/>
-      </w:pPr>
-      <w:r>
-        <w:lastRenderedPageBreak/>
-        <w:t>Section 3.1.1.4: Reference to Appendix.</w:t>
-      </w:r>
-    </w:p>
-    <w:p>
-      <w:pPr>
-        <w:pStyle w:val="ListParagraph"/>
-        <w:numPr>
-          <w:ilvl w:val="0"/>
-          <w:numId w:val="7"/>
-        </w:numPr>
-        <w:spacing w:line="240" w:lineRule="auto"/>
-      </w:pPr>
-      <w:r>
-        <w:t>Section 3.1.1.6: Reference to Appendix. Executed program, not assembled program.</w:t>
-      </w:r>
-    </w:p>
-    <w:p>
-      <w:pPr>
-        <w:pStyle w:val="ListParagraph"/>
-        <w:numPr>
-          <w:ilvl w:val="0"/>
-          <w:numId w:val="7"/>
-        </w:numPr>
-        <w:spacing w:line="240" w:lineRule="auto"/>
-      </w:pPr>
-      <w:r>
-        <w:t>Section 3.1.12: Reference Appendix for Register Display.</w:t>
-      </w:r>
-    </w:p>
-    <w:p>
-      <w:pPr>
-        <w:pStyle w:val="ListParagraph"/>
-        <w:numPr>
-          <w:ilvl w:val="0"/>
-          <w:numId w:val="7"/>
-        </w:numPr>
-        <w:spacing w:line="240" w:lineRule="auto"/>
-      </w:pPr>
-      <w:r>
-        <w:t>Section 3.2.3.3: Does not generate a .PRT file.</w:t>
-      </w:r>
-    </w:p>
-    <w:p>
-      <w:pPr>
-        <w:pStyle w:val="ListParagraph"/>
-        <w:numPr>
-          <w:ilvl w:val="0"/>
-          <w:numId w:val="7"/>
-        </w:numPr>
-        <w:spacing w:line="240" w:lineRule="auto"/>
-      </w:pPr>
-      <w:r>
-        <w:t>Section 3.2.4.3: Address that the .PRT file will have the same name as the source file with the .PRT file extension.</w:t>
-      </w:r>
-    </w:p>
-    <w:p>
-      <w:pPr>
-        <w:pStyle w:val="ListParagraph"/>
-        <w:numPr>
-          <w:ilvl w:val="0"/>
-          <w:numId w:val="7"/>
-        </w:numPr>
-        <w:spacing w:line="240" w:lineRule="auto"/>
-        <w:rPr>
-          <w:b/>
-        </w:rPr>
-      </w:pPr>
-      <w:r>
-        <w:t>Section 4: Test against requirements.</w:t>
-      </w:r>
-      <w:r>
-        <w:rPr>
-          <w:b/>
-        </w:rPr>
-        <w:br w:type="page"/>
-      </w:r>
-    </w:p>
-    <w:p>
-      <w:pPr>
-        <w:spacing w:line="240" w:lineRule="auto"/>
-        <w:contextualSpacing/>
-        <w:rPr>
-          <w:b/>
-        </w:rPr>
-      </w:pPr>
-      <w:r>
-        <w:rPr>
-          <w:b/>
-        </w:rPr>
-        <w:lastRenderedPageBreak/>
-        <w:t>Upcoming Project Milestones</w:t>
-      </w:r>
-    </w:p>
-    <w:p>
-      <w:pPr>
-        <w:pStyle w:val="ListParagraph"/>
-        <w:numPr>
-          <w:ilvl w:val="0"/>
-          <w:numId w:val="7"/>
-        </w:numPr>
-        <w:spacing w:line="240" w:lineRule="auto"/>
-      </w:pPr>
-      <w:r>
-        <w:rPr>
-          <w:b/>
-        </w:rPr>
-        <w:t>February 27:</w:t>
-      </w:r>
-      <w:r>
-        <w:t xml:space="preserve"> Andrew will send Michael the updated testing plan</w:t>
-      </w:r>
-    </w:p>
-    <w:p>
-      <w:pPr>
-        <w:pStyle w:val="ListParagraph"/>
-        <w:numPr>
-          <w:ilvl w:val="0"/>
-          <w:numId w:val="7"/>
-        </w:numPr>
-        <w:spacing w:line="240" w:lineRule="auto"/>
-      </w:pPr>
-      <w:r>
-        <w:rPr>
-          <w:b/>
-        </w:rPr>
-        <w:t>February 28:</w:t>
-      </w:r>
-      <w:r>
-        <w:t xml:space="preserve"> Michael will submit the updated SRS document to team members for review no later than 6:00pm</w:t>
-      </w:r>
-    </w:p>
-    <w:p>
-      <w:pPr>
-        <w:pStyle w:val="ListParagraph"/>
-        <w:numPr>
-          <w:ilvl w:val="0"/>
-          <w:numId w:val="7"/>
-        </w:numPr>
-        <w:spacing w:line="240" w:lineRule="auto"/>
-      </w:pPr>
-      <w:r>
-        <w:rPr>
-          <w:b/>
-        </w:rPr>
-        <w:t>March 1:</w:t>
-      </w:r>
-      <w:r>
-        <w:t xml:space="preserve"> The team will submit feedback on the SRS document no later than 6:00pm</w:t>
-      </w:r>
-    </w:p>
-    <w:p>
-      <w:pPr>
-        <w:pStyle w:val="ListParagraph"/>
-        <w:numPr>
-          <w:ilvl w:val="0"/>
-          <w:numId w:val="7"/>
-        </w:numPr>
-        <w:spacing w:line="240" w:lineRule="auto"/>
-      </w:pPr>
-      <w:r>
-        <w:rPr>
-          <w:b/>
-        </w:rPr>
-        <w:t>March 2:</w:t>
-      </w:r>
-      <w:r>
-        <w:t xml:space="preserve"> Michael will submit the updated SRS document to Travis, who will submit it to the client for review</w:t>
-      </w:r>
-    </w:p>
-    <w:p>
-      <w:pPr>
-        <w:pStyle w:val="ListParagraph"/>
-        <w:numPr>
-          <w:ilvl w:val="0"/>
-          <w:numId w:val="7"/>
-        </w:numPr>
-        <w:spacing w:line="240" w:lineRule="auto"/>
-      </w:pPr>
-      <w:r>
-        <w:rPr>
-          <w:b/>
-        </w:rPr>
-        <w:t>March 3:</w:t>
-      </w:r>
-      <w:r>
-        <w:t xml:space="preserve"> The team will meet at 6:00pm in the Christian Student Center to begin discussing the Architectural Design</w:t>
-      </w:r>
-    </w:p>
-    <w:p>
-      <w:pPr>
-        <w:pStyle w:val="ListParagraph"/>
-        <w:numPr>
-          <w:ilvl w:val="0"/>
-          <w:numId w:val="7"/>
-        </w:numPr>
-        <w:spacing w:line="240" w:lineRule="auto"/>
-      </w:pPr>
-      <w:r>
-        <w:rPr>
-          <w:b/>
-        </w:rPr>
-        <w:t>March 4:</w:t>
-      </w:r>
-      <w:r>
-        <w:t xml:space="preserve"> The team will meet at 3:30pm in the Keller Lab to continue work on the Architectural Design</w:t>
-      </w:r>
-    </w:p>
-    <w:p>
-      <w:pPr>
-        <w:pStyle w:val="ListParagraph"/>
-        <w:numPr>
-          <w:ilvl w:val="0"/>
-          <w:numId w:val="7"/>
-        </w:numPr>
-        <w:spacing w:line="240" w:lineRule="auto"/>
-      </w:pPr>
-      <w:r>
-        <w:rPr>
-          <w:b/>
-        </w:rPr>
-        <w:t>March 6:</w:t>
-      </w:r>
-      <w:r>
-        <w:t xml:space="preserve"> The team will meet at 3:30pm in the Keller Lab to continue work on the Architectural Design, and the team will (tentatively) prepare the Architectural Design </w:t>
-      </w:r>
-      <w:r>
-        <w:t xml:space="preserve">and division of labor </w:t>
-      </w:r>
-      <w:r>
-        <w:t>for review by the client</w:t>
-      </w:r>
-    </w:p>
-    <w:p>
-      <w:pPr>
-        <w:pStyle w:val="ListParagraph"/>
-        <w:numPr>
-          <w:ilvl w:val="0"/>
-          <w:numId w:val="7"/>
-        </w:numPr>
-        <w:spacing w:line="240" w:lineRule="auto"/>
-      </w:pPr>
-      <w:r>
-        <w:rPr>
-          <w:b/>
-        </w:rPr>
-        <w:t>March 7:</w:t>
-      </w:r>
-      <w:r>
-        <w:t xml:space="preserve"> The team will meet at 6:00pm in the Christian Student Center to refine the Architectural Design or begin the Detailed Design</w:t>
-      </w:r>
-    </w:p>
-    <w:p>
-      <w:pPr>
-        <w:pStyle w:val="ListParagraph"/>
-        <w:numPr>
-          <w:ilvl w:val="0"/>
-          <w:numId w:val="7"/>
-        </w:numPr>
-        <w:spacing w:line="240" w:lineRule="auto"/>
-      </w:pPr>
-      <w:r>
-        <w:rPr>
-          <w:b/>
-        </w:rPr>
-        <w:t>March 8:</w:t>
-      </w:r>
-      <w:r>
-        <w:t xml:space="preserve"> The team will meet at 10:00pm in the Christian Student Center to continue work on the Detailed Design</w:t>
+        <w:t>m in the Christian Student Center to continue work on the Detailed Design</w:t>
       </w:r>
     </w:p>
     <w:p>
@@ -1294,7 +1306,7 @@
           <w:rPr>
             <w:noProof/>
           </w:rPr>
-          <w:t>1</w:t>
+          <w:t>4</w:t>
         </w:r>
         <w:r>
           <w:rPr>
@@ -3113,7 +3125,7 @@
 </file>
 
 <file path=customXml/itemProps1.xml><?xml version="1.0" encoding="utf-8"?>
-<ds:datastoreItem xmlns:ds="http://schemas.openxmlformats.org/officeDocument/2006/customXml" ds:itemID="{30D59405-59F8-4A35-9DB7-6C78E5D4D1A9}">
+<ds:datastoreItem xmlns:ds="http://schemas.openxmlformats.org/officeDocument/2006/customXml" ds:itemID="{CC64C90C-2405-44FD-806C-90F71A9D1B06}">
   <ds:schemaRefs>
     <ds:schemaRef ds:uri="http://schemas.openxmlformats.org/officeDocument/2006/bibliography"/>
   </ds:schemaRefs>

</xml_diff>